<commit_message>
Made release version V3.2.1
</commit_message>
<xml_diff>
--- a/Documentation/UserManual/Install guideV3.docx
+++ b/Documentation/UserManual/Install guideV3.docx
@@ -1,6 +1,6 @@
 
 <file path=word/document.xml><?xml version="1.0" encoding="utf-8"?>
-<w:document xmlns:wpc="http://schemas.microsoft.com/office/word/2010/wordprocessingCanvas" xmlns:cx="http://schemas.microsoft.com/office/drawing/2014/chartex" xmlns:cx1="http://schemas.microsoft.com/office/drawing/2015/9/8/chartex" xmlns:cx2="http://schemas.microsoft.com/office/drawing/2015/10/21/chartex" xmlns:cx3="http://schemas.microsoft.com/office/drawing/2016/5/9/chartex" xmlns:cx4="http://schemas.microsoft.com/office/drawing/2016/5/10/chartex" xmlns:cx5="http://schemas.microsoft.com/office/drawing/2016/5/11/chartex" xmlns:cx6="http://schemas.microsoft.com/office/drawing/2016/5/12/chartex" xmlns:cx7="http://schemas.microsoft.com/office/drawing/2016/5/13/chartex" xmlns:cx8="http://schemas.microsoft.com/office/drawing/2016/5/14/chartex" xmlns:mc="http://schemas.openxmlformats.org/markup-compatibility/2006" xmlns:aink="http://schemas.microsoft.com/office/drawing/2016/ink" xmlns:am3d="http://schemas.microsoft.com/office/drawing/2017/model3d" xmlns:o="urn:schemas-microsoft-com:office:office" xmlns:r="http://schemas.openxmlformats.org/officeDocument/2006/relationships" xmlns:m="http://schemas.openxmlformats.org/officeDocument/2006/math" xmlns:v="urn:schemas-microsoft-com:vml" xmlns:wp14="http://schemas.microsoft.com/office/word/2010/wordprocessingDrawing" xmlns:wp="http://schemas.openxmlformats.org/drawingml/2006/wordprocessingDrawing" xmlns:w10="urn:schemas-microsoft-com:office:word" xmlns:w="http://schemas.openxmlformats.org/wordprocessingml/2006/main" xmlns:w14="http://schemas.microsoft.com/office/word/2010/wordml" xmlns:w15="http://schemas.microsoft.com/office/word/2012/wordml" xmlns:w16cid="http://schemas.microsoft.com/office/word/2016/wordml/cid" xmlns:w16se="http://schemas.microsoft.com/office/word/2015/wordml/symex" xmlns:wpg="http://schemas.microsoft.com/office/word/2010/wordprocessingGroup" xmlns:wpi="http://schemas.microsoft.com/office/word/2010/wordprocessingInk" xmlns:wne="http://schemas.microsoft.com/office/word/2006/wordml" xmlns:wps="http://schemas.microsoft.com/office/word/2010/wordprocessingShape" mc:Ignorable="w14 w15 w16se w16cid wp14">
+<w:document xmlns:wpc="http://schemas.microsoft.com/office/word/2010/wordprocessingCanvas" xmlns:cx="http://schemas.microsoft.com/office/drawing/2014/chartex" xmlns:cx1="http://schemas.microsoft.com/office/drawing/2015/9/8/chartex" xmlns:cx2="http://schemas.microsoft.com/office/drawing/2015/10/21/chartex" xmlns:cx3="http://schemas.microsoft.com/office/drawing/2016/5/9/chartex" xmlns:cx4="http://schemas.microsoft.com/office/drawing/2016/5/10/chartex" xmlns:cx5="http://schemas.microsoft.com/office/drawing/2016/5/11/chartex" xmlns:cx6="http://schemas.microsoft.com/office/drawing/2016/5/12/chartex" xmlns:cx7="http://schemas.microsoft.com/office/drawing/2016/5/13/chartex" xmlns:cx8="http://schemas.microsoft.com/office/drawing/2016/5/14/chartex" xmlns:mc="http://schemas.openxmlformats.org/markup-compatibility/2006" xmlns:aink="http://schemas.microsoft.com/office/drawing/2016/ink" xmlns:am3d="http://schemas.microsoft.com/office/drawing/2017/model3d" xmlns:o="urn:schemas-microsoft-com:office:office" xmlns:r="http://schemas.openxmlformats.org/officeDocument/2006/relationships" xmlns:m="http://schemas.openxmlformats.org/officeDocument/2006/math" xmlns:v="urn:schemas-microsoft-com:vml" xmlns:wp14="http://schemas.microsoft.com/office/word/2010/wordprocessingDrawing" xmlns:wp="http://schemas.openxmlformats.org/drawingml/2006/wordprocessingDrawing" xmlns:w10="urn:schemas-microsoft-com:office:word" xmlns:w="http://schemas.openxmlformats.org/wordprocessingml/2006/main" xmlns:w14="http://schemas.microsoft.com/office/word/2010/wordml" xmlns:w15="http://schemas.microsoft.com/office/word/2012/wordml" xmlns:w16cex="http://schemas.microsoft.com/office/word/2018/wordml/cex" xmlns:w16cid="http://schemas.microsoft.com/office/word/2016/wordml/cid" xmlns:w16="http://schemas.microsoft.com/office/word/2018/wordml" xmlns:w16se="http://schemas.microsoft.com/office/word/2015/wordml/symex" xmlns:wpg="http://schemas.microsoft.com/office/word/2010/wordprocessingGroup" xmlns:wpi="http://schemas.microsoft.com/office/word/2010/wordprocessingInk" xmlns:wne="http://schemas.microsoft.com/office/word/2006/wordml" xmlns:wps="http://schemas.microsoft.com/office/word/2010/wordprocessingShape" mc:Ignorable="w14 w15 w16se w16cid w16 w16cex wp14">
   <w:body>
     <w:p>
       <w:pPr>
@@ -962,15 +962,7 @@
         </w:numPr>
       </w:pPr>
       <w:r>
-        <w:t xml:space="preserve">A 2.5mm pitch, </w:t>
-      </w:r>
-      <w:proofErr w:type="gramStart"/>
-      <w:r>
-        <w:t>3 way</w:t>
-      </w:r>
-      <w:proofErr w:type="gramEnd"/>
-      <w:r>
-        <w:t xml:space="preserve"> XH for the heater loom interface</w:t>
+        <w:t>A 2.5mm pitch, 3 way XH for the heater loom interface</w:t>
       </w:r>
     </w:p>
     <w:p>
@@ -982,15 +974,7 @@
         </w:numPr>
       </w:pPr>
       <w:r>
-        <w:t xml:space="preserve">A 2mm pitch, </w:t>
-      </w:r>
-      <w:proofErr w:type="gramStart"/>
-      <w:r>
-        <w:t>3 way</w:t>
-      </w:r>
-      <w:proofErr w:type="gramEnd"/>
-      <w:r>
-        <w:t xml:space="preserve"> PH for the temperature sensor.</w:t>
+        <w:t>A 2mm pitch, 3 way PH for the temperature sensor.</w:t>
       </w:r>
       <w:r>
         <w:br/>
@@ -3033,12 +3017,10 @@
         <w:t xml:space="preserve">show </w:t>
       </w:r>
       <w:proofErr w:type="spellStart"/>
-      <w:proofErr w:type="gramStart"/>
       <w:r>
         <w:t>Y.YHz</w:t>
       </w:r>
       <w:proofErr w:type="spellEnd"/>
-      <w:proofErr w:type="gramEnd"/>
       <w:r>
         <w:t>, instead of XX</w:t>
       </w:r>
@@ -3234,7 +3216,6 @@
       <w:r>
         <w:t xml:space="preserve">the next </w:t>
       </w:r>
-      <w:proofErr w:type="gramStart"/>
       <w:r>
         <w:t xml:space="preserve">page, </w:t>
       </w:r>
@@ -3250,7 +3231,6 @@
         </w:rPr>
         <w:t>ecord</w:t>
       </w:r>
-      <w:proofErr w:type="gramEnd"/>
       <w:r>
         <w:rPr>
           <w:b/>
@@ -3434,31 +3414,7 @@
         <w:rPr>
           <w:bCs/>
         </w:rPr>
-        <w:t xml:space="preserve">n, the </w:t>
-      </w:r>
-      <w:r>
-        <w:rPr>
-          <w:bCs/>
-        </w:rPr>
-        <w:t>fan</w:t>
-      </w:r>
-      <w:r>
-        <w:rPr>
-          <w:bCs/>
-        </w:rPr>
-        <w:t xml:space="preserve"> RPM </w:t>
-      </w:r>
-      <w:r>
-        <w:rPr>
-          <w:bCs/>
-        </w:rPr>
-        <w:t xml:space="preserve">reading </w:t>
-      </w:r>
-      <w:r>
-        <w:rPr>
-          <w:bCs/>
-        </w:rPr>
-        <w:t>should change to a voltage.</w:t>
+        <w:t>n, the fan RPM reading should change to a voltage.</w:t>
       </w:r>
       <w:r>
         <w:rPr>
@@ -4216,7 +4172,6 @@
       <w:r>
         <w:t xml:space="preserve">ress the </w:t>
       </w:r>
-      <w:proofErr w:type="gramStart"/>
       <w:r>
         <w:rPr>
           <w:rStyle w:val="IntenseReference"/>
@@ -4224,11 +4179,7 @@
         <w:t>UP</w:t>
       </w:r>
       <w:r>
-        <w:t xml:space="preserve"> keypad</w:t>
-      </w:r>
-      <w:proofErr w:type="gramEnd"/>
-      <w:r>
-        <w:t xml:space="preserve"> button.</w:t>
+        <w:t xml:space="preserve"> keypad button.</w:t>
       </w:r>
     </w:p>
     <w:p>
@@ -4984,10 +4935,7 @@
         <w:t>CENTRE</w:t>
       </w:r>
       <w:r>
-        <w:t xml:space="preserve"> </w:t>
-      </w:r>
-      <w:r>
-        <w:t>again to select the root menu.</w:t>
+        <w:t xml:space="preserve"> again to select the root menu.</w:t>
       </w:r>
     </w:p>
     <w:p/>
@@ -5384,13 +5332,7 @@
       </w:r>
       <w:r>
         <w:br/>
-        <w:t xml:space="preserve">If SN-1 is set when it should not be, it likely will rapidly coke up </w:t>
-      </w:r>
-      <w:r>
-        <w:t xml:space="preserve">your heater </w:t>
-      </w:r>
-      <w:r>
-        <w:t>due to being over rich because the fan is not running as fast as it really should be.</w:t>
+        <w:t>If SN-1 is set when it should not be, it likely will rapidly coke up your heater due to being over rich because the fan is not running as fast as it really should be.</w:t>
       </w:r>
     </w:p>
     <w:p>
@@ -5748,10 +5690,7 @@
         <w:t>UP</w:t>
       </w:r>
       <w:r>
-        <w:t xml:space="preserve"> </w:t>
-      </w:r>
-      <w:r>
-        <w:t xml:space="preserve">3 times to select the </w:t>
+        <w:t xml:space="preserve"> 3 times to select the </w:t>
       </w:r>
       <w:r>
         <w:rPr>
@@ -6300,38 +6239,7 @@
         <w:t>Home page:</w:t>
       </w:r>
       <w:r>
-        <w:t xml:space="preserve"> </w:t>
-      </w:r>
-      <w:r>
-        <w:t>Includes firmware and web page updates</w:t>
-      </w:r>
-    </w:p>
-    <w:bookmarkStart w:id="2" w:name="_GoBack"/>
-    <w:bookmarkEnd w:id="2"/>
-    <w:p>
-      <w:r>
-        <w:fldChar w:fldCharType="begin"/>
-      </w:r>
-      <w:r>
-        <w:instrText xml:space="preserve"> HYPERLINK "http://www.mrjones.id.au/afterburner" </w:instrText>
-      </w:r>
-      <w:r>
-        <w:fldChar w:fldCharType="separate"/>
-      </w:r>
-      <w:r>
-        <w:rPr>
-          <w:rStyle w:val="Hyperlink"/>
-        </w:rPr>
-        <w:t>http://www.mrjones.id.au/afterburner</w:t>
-      </w:r>
-      <w:r>
-        <w:fldChar w:fldCharType="end"/>
-      </w:r>
-    </w:p>
-    <w:p/>
-    <w:p>
-      <w:r>
-        <w:t>User Manual</w:t>
+        <w:t xml:space="preserve"> Includes firmware and web page updates</w:t>
       </w:r>
     </w:p>
     <w:p>
@@ -6340,19 +6248,23 @@
           <w:rPr>
             <w:rStyle w:val="Hyperlink"/>
           </w:rPr>
-          <w:t>http://www.mrjone</w:t>
+          <w:t>http://www.mrjones.id.au/afterburner</w:t>
         </w:r>
+      </w:hyperlink>
+    </w:p>
+    <w:p/>
+    <w:p>
+      <w:r>
+        <w:t>User Manual</w:t>
+      </w:r>
+    </w:p>
+    <w:p>
+      <w:hyperlink r:id="rId29" w:history="1">
         <w:r>
           <w:rPr>
             <w:rStyle w:val="Hyperlink"/>
           </w:rPr>
-          <w:t>s</w:t>
-        </w:r>
-        <w:r>
-          <w:rPr>
-            <w:rStyle w:val="Hyperlink"/>
-          </w:rPr>
-          <w:t>.id.au/afterburner/assets/files/User Manual V2.pdf</w:t>
+          <w:t>http://www.mrjones.id.au/afterburner/assets/files/User Manual-V3.2.pdf</w:t>
         </w:r>
       </w:hyperlink>
     </w:p>
@@ -6366,7 +6278,7 @@
       <w:r>
         <w:t xml:space="preserve">Facebook group: </w:t>
       </w:r>
-      <w:hyperlink r:id="rId29" w:history="1">
+      <w:hyperlink r:id="rId30" w:history="1">
         <w:r>
           <w:rPr>
             <w:rStyle w:val="Hyperlink"/>
@@ -6385,7 +6297,7 @@
       <w:r>
         <w:t xml:space="preserve">Gitlab: </w:t>
       </w:r>
-      <w:hyperlink r:id="rId30" w:history="1">
+      <w:hyperlink r:id="rId31" w:history="1">
         <w:r>
           <w:rPr>
             <w:rStyle w:val="Hyperlink"/>
@@ -6397,9 +6309,9 @@
     <w:p/>
     <w:p/>
     <w:sectPr>
-      <w:headerReference w:type="default" r:id="rId31"/>
-      <w:footerReference w:type="even" r:id="rId32"/>
-      <w:footerReference w:type="default" r:id="rId33"/>
+      <w:headerReference w:type="default" r:id="rId32"/>
+      <w:footerReference w:type="even" r:id="rId33"/>
+      <w:footerReference w:type="default" r:id="rId34"/>
       <w:pgSz w:w="11906" w:h="16838"/>
       <w:pgMar w:top="1440" w:right="1440" w:bottom="1440" w:left="1440" w:header="708" w:footer="708" w:gutter="0"/>
       <w:cols w:space="708"/>
@@ -6411,7 +6323,7 @@
 </file>
 
 <file path=word/endnotes.xml><?xml version="1.0" encoding="utf-8"?>
-<w:endnotes xmlns:wpc="http://schemas.microsoft.com/office/word/2010/wordprocessingCanvas" xmlns:cx="http://schemas.microsoft.com/office/drawing/2014/chartex" xmlns:cx1="http://schemas.microsoft.com/office/drawing/2015/9/8/chartex" xmlns:cx2="http://schemas.microsoft.com/office/drawing/2015/10/21/chartex" xmlns:cx3="http://schemas.microsoft.com/office/drawing/2016/5/9/chartex" xmlns:cx4="http://schemas.microsoft.com/office/drawing/2016/5/10/chartex" xmlns:cx5="http://schemas.microsoft.com/office/drawing/2016/5/11/chartex" xmlns:cx6="http://schemas.microsoft.com/office/drawing/2016/5/12/chartex" xmlns:cx7="http://schemas.microsoft.com/office/drawing/2016/5/13/chartex" xmlns:cx8="http://schemas.microsoft.com/office/drawing/2016/5/14/chartex" xmlns:mc="http://schemas.openxmlformats.org/markup-compatibility/2006" xmlns:aink="http://schemas.microsoft.com/office/drawing/2016/ink" xmlns:am3d="http://schemas.microsoft.com/office/drawing/2017/model3d" xmlns:o="urn:schemas-microsoft-com:office:office" xmlns:r="http://schemas.openxmlformats.org/officeDocument/2006/relationships" xmlns:m="http://schemas.openxmlformats.org/officeDocument/2006/math" xmlns:v="urn:schemas-microsoft-com:vml" xmlns:wp14="http://schemas.microsoft.com/office/word/2010/wordprocessingDrawing" xmlns:wp="http://schemas.openxmlformats.org/drawingml/2006/wordprocessingDrawing" xmlns:w10="urn:schemas-microsoft-com:office:word" xmlns:w="http://schemas.openxmlformats.org/wordprocessingml/2006/main" xmlns:w14="http://schemas.microsoft.com/office/word/2010/wordml" xmlns:w15="http://schemas.microsoft.com/office/word/2012/wordml" xmlns:w16cid="http://schemas.microsoft.com/office/word/2016/wordml/cid" xmlns:w16se="http://schemas.microsoft.com/office/word/2015/wordml/symex" xmlns:wpg="http://schemas.microsoft.com/office/word/2010/wordprocessingGroup" xmlns:wpi="http://schemas.microsoft.com/office/word/2010/wordprocessingInk" xmlns:wne="http://schemas.microsoft.com/office/word/2006/wordml" xmlns:wps="http://schemas.microsoft.com/office/word/2010/wordprocessingShape" mc:Ignorable="w14 w15 w16se w16cid wp14">
+<w:endnotes xmlns:wpc="http://schemas.microsoft.com/office/word/2010/wordprocessingCanvas" xmlns:cx="http://schemas.microsoft.com/office/drawing/2014/chartex" xmlns:cx1="http://schemas.microsoft.com/office/drawing/2015/9/8/chartex" xmlns:cx2="http://schemas.microsoft.com/office/drawing/2015/10/21/chartex" xmlns:cx3="http://schemas.microsoft.com/office/drawing/2016/5/9/chartex" xmlns:cx4="http://schemas.microsoft.com/office/drawing/2016/5/10/chartex" xmlns:cx5="http://schemas.microsoft.com/office/drawing/2016/5/11/chartex" xmlns:cx6="http://schemas.microsoft.com/office/drawing/2016/5/12/chartex" xmlns:cx7="http://schemas.microsoft.com/office/drawing/2016/5/13/chartex" xmlns:cx8="http://schemas.microsoft.com/office/drawing/2016/5/14/chartex" xmlns:mc="http://schemas.openxmlformats.org/markup-compatibility/2006" xmlns:aink="http://schemas.microsoft.com/office/drawing/2016/ink" xmlns:am3d="http://schemas.microsoft.com/office/drawing/2017/model3d" xmlns:o="urn:schemas-microsoft-com:office:office" xmlns:r="http://schemas.openxmlformats.org/officeDocument/2006/relationships" xmlns:m="http://schemas.openxmlformats.org/officeDocument/2006/math" xmlns:v="urn:schemas-microsoft-com:vml" xmlns:wp14="http://schemas.microsoft.com/office/word/2010/wordprocessingDrawing" xmlns:wp="http://schemas.openxmlformats.org/drawingml/2006/wordprocessingDrawing" xmlns:w10="urn:schemas-microsoft-com:office:word" xmlns:w="http://schemas.openxmlformats.org/wordprocessingml/2006/main" xmlns:w14="http://schemas.microsoft.com/office/word/2010/wordml" xmlns:w15="http://schemas.microsoft.com/office/word/2012/wordml" xmlns:w16cex="http://schemas.microsoft.com/office/word/2018/wordml/cex" xmlns:w16cid="http://schemas.microsoft.com/office/word/2016/wordml/cid" xmlns:w16="http://schemas.microsoft.com/office/word/2018/wordml" xmlns:w16se="http://schemas.microsoft.com/office/word/2015/wordml/symex" xmlns:wpg="http://schemas.microsoft.com/office/word/2010/wordprocessingGroup" xmlns:wpi="http://schemas.microsoft.com/office/word/2010/wordprocessingInk" xmlns:wne="http://schemas.microsoft.com/office/word/2006/wordml" xmlns:wps="http://schemas.microsoft.com/office/word/2010/wordprocessingShape" mc:Ignorable="w14 w15 w16se w16cid w16 w16cex wp14">
   <w:endnote w:type="separator" w:id="-1">
     <w:p>
       <w:pPr>
@@ -6436,7 +6348,7 @@
 </file>
 
 <file path=word/footer1.xml><?xml version="1.0" encoding="utf-8"?>
-<w:ftr xmlns:wpc="http://schemas.microsoft.com/office/word/2010/wordprocessingCanvas" xmlns:cx="http://schemas.microsoft.com/office/drawing/2014/chartex" xmlns:cx1="http://schemas.microsoft.com/office/drawing/2015/9/8/chartex" xmlns:cx2="http://schemas.microsoft.com/office/drawing/2015/10/21/chartex" xmlns:cx3="http://schemas.microsoft.com/office/drawing/2016/5/9/chartex" xmlns:cx4="http://schemas.microsoft.com/office/drawing/2016/5/10/chartex" xmlns:cx5="http://schemas.microsoft.com/office/drawing/2016/5/11/chartex" xmlns:cx6="http://schemas.microsoft.com/office/drawing/2016/5/12/chartex" xmlns:cx7="http://schemas.microsoft.com/office/drawing/2016/5/13/chartex" xmlns:cx8="http://schemas.microsoft.com/office/drawing/2016/5/14/chartex" xmlns:mc="http://schemas.openxmlformats.org/markup-compatibility/2006" xmlns:aink="http://schemas.microsoft.com/office/drawing/2016/ink" xmlns:am3d="http://schemas.microsoft.com/office/drawing/2017/model3d" xmlns:o="urn:schemas-microsoft-com:office:office" xmlns:r="http://schemas.openxmlformats.org/officeDocument/2006/relationships" xmlns:m="http://schemas.openxmlformats.org/officeDocument/2006/math" xmlns:v="urn:schemas-microsoft-com:vml" xmlns:wp14="http://schemas.microsoft.com/office/word/2010/wordprocessingDrawing" xmlns:wp="http://schemas.openxmlformats.org/drawingml/2006/wordprocessingDrawing" xmlns:w10="urn:schemas-microsoft-com:office:word" xmlns:w="http://schemas.openxmlformats.org/wordprocessingml/2006/main" xmlns:w14="http://schemas.microsoft.com/office/word/2010/wordml" xmlns:w15="http://schemas.microsoft.com/office/word/2012/wordml" xmlns:w16cid="http://schemas.microsoft.com/office/word/2016/wordml/cid" xmlns:w16se="http://schemas.microsoft.com/office/word/2015/wordml/symex" xmlns:wpg="http://schemas.microsoft.com/office/word/2010/wordprocessingGroup" xmlns:wpi="http://schemas.microsoft.com/office/word/2010/wordprocessingInk" xmlns:wne="http://schemas.microsoft.com/office/word/2006/wordml" xmlns:wps="http://schemas.microsoft.com/office/word/2010/wordprocessingShape" mc:Ignorable="w14 w15 w16se w16cid wp14">
+<w:ftr xmlns:wpc="http://schemas.microsoft.com/office/word/2010/wordprocessingCanvas" xmlns:cx="http://schemas.microsoft.com/office/drawing/2014/chartex" xmlns:cx1="http://schemas.microsoft.com/office/drawing/2015/9/8/chartex" xmlns:cx2="http://schemas.microsoft.com/office/drawing/2015/10/21/chartex" xmlns:cx3="http://schemas.microsoft.com/office/drawing/2016/5/9/chartex" xmlns:cx4="http://schemas.microsoft.com/office/drawing/2016/5/10/chartex" xmlns:cx5="http://schemas.microsoft.com/office/drawing/2016/5/11/chartex" xmlns:cx6="http://schemas.microsoft.com/office/drawing/2016/5/12/chartex" xmlns:cx7="http://schemas.microsoft.com/office/drawing/2016/5/13/chartex" xmlns:cx8="http://schemas.microsoft.com/office/drawing/2016/5/14/chartex" xmlns:mc="http://schemas.openxmlformats.org/markup-compatibility/2006" xmlns:aink="http://schemas.microsoft.com/office/drawing/2016/ink" xmlns:am3d="http://schemas.microsoft.com/office/drawing/2017/model3d" xmlns:o="urn:schemas-microsoft-com:office:office" xmlns:r="http://schemas.openxmlformats.org/officeDocument/2006/relationships" xmlns:m="http://schemas.openxmlformats.org/officeDocument/2006/math" xmlns:v="urn:schemas-microsoft-com:vml" xmlns:wp14="http://schemas.microsoft.com/office/word/2010/wordprocessingDrawing" xmlns:wp="http://schemas.openxmlformats.org/drawingml/2006/wordprocessingDrawing" xmlns:w10="urn:schemas-microsoft-com:office:word" xmlns:w="http://schemas.openxmlformats.org/wordprocessingml/2006/main" xmlns:w14="http://schemas.microsoft.com/office/word/2010/wordml" xmlns:w15="http://schemas.microsoft.com/office/word/2012/wordml" xmlns:w16cex="http://schemas.microsoft.com/office/word/2018/wordml/cex" xmlns:w16cid="http://schemas.microsoft.com/office/word/2016/wordml/cid" xmlns:w16="http://schemas.microsoft.com/office/word/2018/wordml" xmlns:w16se="http://schemas.microsoft.com/office/word/2015/wordml/symex" xmlns:wpg="http://schemas.microsoft.com/office/word/2010/wordprocessingGroup" xmlns:wpi="http://schemas.microsoft.com/office/word/2010/wordprocessingInk" xmlns:wne="http://schemas.microsoft.com/office/word/2006/wordml" xmlns:wps="http://schemas.microsoft.com/office/word/2010/wordprocessingShape" mc:Ignorable="w14 w15 w16se w16cid w16 w16cex wp14">
   <w:p>
     <w:pPr>
       <w:pStyle w:val="Footer"/>
@@ -6481,7 +6393,7 @@
 </file>
 
 <file path=word/footer2.xml><?xml version="1.0" encoding="utf-8"?>
-<w:ftr xmlns:wpc="http://schemas.microsoft.com/office/word/2010/wordprocessingCanvas" xmlns:cx="http://schemas.microsoft.com/office/drawing/2014/chartex" xmlns:cx1="http://schemas.microsoft.com/office/drawing/2015/9/8/chartex" xmlns:cx2="http://schemas.microsoft.com/office/drawing/2015/10/21/chartex" xmlns:cx3="http://schemas.microsoft.com/office/drawing/2016/5/9/chartex" xmlns:cx4="http://schemas.microsoft.com/office/drawing/2016/5/10/chartex" xmlns:cx5="http://schemas.microsoft.com/office/drawing/2016/5/11/chartex" xmlns:cx6="http://schemas.microsoft.com/office/drawing/2016/5/12/chartex" xmlns:cx7="http://schemas.microsoft.com/office/drawing/2016/5/13/chartex" xmlns:cx8="http://schemas.microsoft.com/office/drawing/2016/5/14/chartex" xmlns:mc="http://schemas.openxmlformats.org/markup-compatibility/2006" xmlns:aink="http://schemas.microsoft.com/office/drawing/2016/ink" xmlns:am3d="http://schemas.microsoft.com/office/drawing/2017/model3d" xmlns:o="urn:schemas-microsoft-com:office:office" xmlns:r="http://schemas.openxmlformats.org/officeDocument/2006/relationships" xmlns:m="http://schemas.openxmlformats.org/officeDocument/2006/math" xmlns:v="urn:schemas-microsoft-com:vml" xmlns:wp14="http://schemas.microsoft.com/office/word/2010/wordprocessingDrawing" xmlns:wp="http://schemas.openxmlformats.org/drawingml/2006/wordprocessingDrawing" xmlns:w10="urn:schemas-microsoft-com:office:word" xmlns:w="http://schemas.openxmlformats.org/wordprocessingml/2006/main" xmlns:w14="http://schemas.microsoft.com/office/word/2010/wordml" xmlns:w15="http://schemas.microsoft.com/office/word/2012/wordml" xmlns:w16cid="http://schemas.microsoft.com/office/word/2016/wordml/cid" xmlns:w16se="http://schemas.microsoft.com/office/word/2015/wordml/symex" xmlns:wpg="http://schemas.microsoft.com/office/word/2010/wordprocessingGroup" xmlns:wpi="http://schemas.microsoft.com/office/word/2010/wordprocessingInk" xmlns:wne="http://schemas.microsoft.com/office/word/2006/wordml" xmlns:wps="http://schemas.microsoft.com/office/word/2010/wordprocessingShape" mc:Ignorable="w14 w15 w16se w16cid wp14">
+<w:ftr xmlns:wpc="http://schemas.microsoft.com/office/word/2010/wordprocessingCanvas" xmlns:cx="http://schemas.microsoft.com/office/drawing/2014/chartex" xmlns:cx1="http://schemas.microsoft.com/office/drawing/2015/9/8/chartex" xmlns:cx2="http://schemas.microsoft.com/office/drawing/2015/10/21/chartex" xmlns:cx3="http://schemas.microsoft.com/office/drawing/2016/5/9/chartex" xmlns:cx4="http://schemas.microsoft.com/office/drawing/2016/5/10/chartex" xmlns:cx5="http://schemas.microsoft.com/office/drawing/2016/5/11/chartex" xmlns:cx6="http://schemas.microsoft.com/office/drawing/2016/5/12/chartex" xmlns:cx7="http://schemas.microsoft.com/office/drawing/2016/5/13/chartex" xmlns:cx8="http://schemas.microsoft.com/office/drawing/2016/5/14/chartex" xmlns:mc="http://schemas.openxmlformats.org/markup-compatibility/2006" xmlns:aink="http://schemas.microsoft.com/office/drawing/2016/ink" xmlns:am3d="http://schemas.microsoft.com/office/drawing/2017/model3d" xmlns:o="urn:schemas-microsoft-com:office:office" xmlns:r="http://schemas.openxmlformats.org/officeDocument/2006/relationships" xmlns:m="http://schemas.openxmlformats.org/officeDocument/2006/math" xmlns:v="urn:schemas-microsoft-com:vml" xmlns:wp14="http://schemas.microsoft.com/office/word/2010/wordprocessingDrawing" xmlns:wp="http://schemas.openxmlformats.org/drawingml/2006/wordprocessingDrawing" xmlns:w10="urn:schemas-microsoft-com:office:word" xmlns:w="http://schemas.openxmlformats.org/wordprocessingml/2006/main" xmlns:w14="http://schemas.microsoft.com/office/word/2010/wordml" xmlns:w15="http://schemas.microsoft.com/office/word/2012/wordml" xmlns:w16cex="http://schemas.microsoft.com/office/word/2018/wordml/cex" xmlns:w16cid="http://schemas.microsoft.com/office/word/2016/wordml/cid" xmlns:w16="http://schemas.microsoft.com/office/word/2018/wordml" xmlns:w16se="http://schemas.microsoft.com/office/word/2015/wordml/symex" xmlns:wpg="http://schemas.microsoft.com/office/word/2010/wordprocessingGroup" xmlns:wpi="http://schemas.microsoft.com/office/word/2010/wordprocessingInk" xmlns:wne="http://schemas.microsoft.com/office/word/2006/wordml" xmlns:wps="http://schemas.microsoft.com/office/word/2010/wordprocessingShape" mc:Ignorable="w14 w15 w16se w16cid w16 w16cex wp14">
   <w:p>
     <w:pPr>
       <w:pStyle w:val="Footer"/>
@@ -6527,7 +6439,7 @@
 </file>
 
 <file path=word/footnotes.xml><?xml version="1.0" encoding="utf-8"?>
-<w:footnotes xmlns:wpc="http://schemas.microsoft.com/office/word/2010/wordprocessingCanvas" xmlns:cx="http://schemas.microsoft.com/office/drawing/2014/chartex" xmlns:cx1="http://schemas.microsoft.com/office/drawing/2015/9/8/chartex" xmlns:cx2="http://schemas.microsoft.com/office/drawing/2015/10/21/chartex" xmlns:cx3="http://schemas.microsoft.com/office/drawing/2016/5/9/chartex" xmlns:cx4="http://schemas.microsoft.com/office/drawing/2016/5/10/chartex" xmlns:cx5="http://schemas.microsoft.com/office/drawing/2016/5/11/chartex" xmlns:cx6="http://schemas.microsoft.com/office/drawing/2016/5/12/chartex" xmlns:cx7="http://schemas.microsoft.com/office/drawing/2016/5/13/chartex" xmlns:cx8="http://schemas.microsoft.com/office/drawing/2016/5/14/chartex" xmlns:mc="http://schemas.openxmlformats.org/markup-compatibility/2006" xmlns:aink="http://schemas.microsoft.com/office/drawing/2016/ink" xmlns:am3d="http://schemas.microsoft.com/office/drawing/2017/model3d" xmlns:o="urn:schemas-microsoft-com:office:office" xmlns:r="http://schemas.openxmlformats.org/officeDocument/2006/relationships" xmlns:m="http://schemas.openxmlformats.org/officeDocument/2006/math" xmlns:v="urn:schemas-microsoft-com:vml" xmlns:wp14="http://schemas.microsoft.com/office/word/2010/wordprocessingDrawing" xmlns:wp="http://schemas.openxmlformats.org/drawingml/2006/wordprocessingDrawing" xmlns:w10="urn:schemas-microsoft-com:office:word" xmlns:w="http://schemas.openxmlformats.org/wordprocessingml/2006/main" xmlns:w14="http://schemas.microsoft.com/office/word/2010/wordml" xmlns:w15="http://schemas.microsoft.com/office/word/2012/wordml" xmlns:w16cid="http://schemas.microsoft.com/office/word/2016/wordml/cid" xmlns:w16se="http://schemas.microsoft.com/office/word/2015/wordml/symex" xmlns:wpg="http://schemas.microsoft.com/office/word/2010/wordprocessingGroup" xmlns:wpi="http://schemas.microsoft.com/office/word/2010/wordprocessingInk" xmlns:wne="http://schemas.microsoft.com/office/word/2006/wordml" xmlns:wps="http://schemas.microsoft.com/office/word/2010/wordprocessingShape" mc:Ignorable="w14 w15 w16se w16cid wp14">
+<w:footnotes xmlns:wpc="http://schemas.microsoft.com/office/word/2010/wordprocessingCanvas" xmlns:cx="http://schemas.microsoft.com/office/drawing/2014/chartex" xmlns:cx1="http://schemas.microsoft.com/office/drawing/2015/9/8/chartex" xmlns:cx2="http://schemas.microsoft.com/office/drawing/2015/10/21/chartex" xmlns:cx3="http://schemas.microsoft.com/office/drawing/2016/5/9/chartex" xmlns:cx4="http://schemas.microsoft.com/office/drawing/2016/5/10/chartex" xmlns:cx5="http://schemas.microsoft.com/office/drawing/2016/5/11/chartex" xmlns:cx6="http://schemas.microsoft.com/office/drawing/2016/5/12/chartex" xmlns:cx7="http://schemas.microsoft.com/office/drawing/2016/5/13/chartex" xmlns:cx8="http://schemas.microsoft.com/office/drawing/2016/5/14/chartex" xmlns:mc="http://schemas.openxmlformats.org/markup-compatibility/2006" xmlns:aink="http://schemas.microsoft.com/office/drawing/2016/ink" xmlns:am3d="http://schemas.microsoft.com/office/drawing/2017/model3d" xmlns:o="urn:schemas-microsoft-com:office:office" xmlns:r="http://schemas.openxmlformats.org/officeDocument/2006/relationships" xmlns:m="http://schemas.openxmlformats.org/officeDocument/2006/math" xmlns:v="urn:schemas-microsoft-com:vml" xmlns:wp14="http://schemas.microsoft.com/office/word/2010/wordprocessingDrawing" xmlns:wp="http://schemas.openxmlformats.org/drawingml/2006/wordprocessingDrawing" xmlns:w10="urn:schemas-microsoft-com:office:word" xmlns:w="http://schemas.openxmlformats.org/wordprocessingml/2006/main" xmlns:w14="http://schemas.microsoft.com/office/word/2010/wordml" xmlns:w15="http://schemas.microsoft.com/office/word/2012/wordml" xmlns:w16cex="http://schemas.microsoft.com/office/word/2018/wordml/cex" xmlns:w16cid="http://schemas.microsoft.com/office/word/2016/wordml/cid" xmlns:w16="http://schemas.microsoft.com/office/word/2018/wordml" xmlns:w16se="http://schemas.microsoft.com/office/word/2015/wordml/symex" xmlns:wpg="http://schemas.microsoft.com/office/word/2010/wordprocessingGroup" xmlns:wpi="http://schemas.microsoft.com/office/word/2010/wordprocessingInk" xmlns:wne="http://schemas.microsoft.com/office/word/2006/wordml" xmlns:wps="http://schemas.microsoft.com/office/word/2010/wordprocessingShape" mc:Ignorable="w14 w15 w16se w16cid w16 w16cex wp14">
   <w:footnote w:type="separator" w:id="-1">
     <w:p>
       <w:pPr>
@@ -6552,7 +6464,7 @@
 </file>
 
 <file path=word/header1.xml><?xml version="1.0" encoding="utf-8"?>
-<w:hdr xmlns:wpc="http://schemas.microsoft.com/office/word/2010/wordprocessingCanvas" xmlns:cx="http://schemas.microsoft.com/office/drawing/2014/chartex" xmlns:cx1="http://schemas.microsoft.com/office/drawing/2015/9/8/chartex" xmlns:cx2="http://schemas.microsoft.com/office/drawing/2015/10/21/chartex" xmlns:cx3="http://schemas.microsoft.com/office/drawing/2016/5/9/chartex" xmlns:cx4="http://schemas.microsoft.com/office/drawing/2016/5/10/chartex" xmlns:cx5="http://schemas.microsoft.com/office/drawing/2016/5/11/chartex" xmlns:cx6="http://schemas.microsoft.com/office/drawing/2016/5/12/chartex" xmlns:cx7="http://schemas.microsoft.com/office/drawing/2016/5/13/chartex" xmlns:cx8="http://schemas.microsoft.com/office/drawing/2016/5/14/chartex" xmlns:mc="http://schemas.openxmlformats.org/markup-compatibility/2006" xmlns:aink="http://schemas.microsoft.com/office/drawing/2016/ink" xmlns:am3d="http://schemas.microsoft.com/office/drawing/2017/model3d" xmlns:o="urn:schemas-microsoft-com:office:office" xmlns:r="http://schemas.openxmlformats.org/officeDocument/2006/relationships" xmlns:m="http://schemas.openxmlformats.org/officeDocument/2006/math" xmlns:v="urn:schemas-microsoft-com:vml" xmlns:wp14="http://schemas.microsoft.com/office/word/2010/wordprocessingDrawing" xmlns:wp="http://schemas.openxmlformats.org/drawingml/2006/wordprocessingDrawing" xmlns:w10="urn:schemas-microsoft-com:office:word" xmlns:w="http://schemas.openxmlformats.org/wordprocessingml/2006/main" xmlns:w14="http://schemas.microsoft.com/office/word/2010/wordml" xmlns:w15="http://schemas.microsoft.com/office/word/2012/wordml" xmlns:w16cid="http://schemas.microsoft.com/office/word/2016/wordml/cid" xmlns:w16se="http://schemas.microsoft.com/office/word/2015/wordml/symex" xmlns:wpg="http://schemas.microsoft.com/office/word/2010/wordprocessingGroup" xmlns:wpi="http://schemas.microsoft.com/office/word/2010/wordprocessingInk" xmlns:wne="http://schemas.microsoft.com/office/word/2006/wordml" xmlns:wps="http://schemas.microsoft.com/office/word/2010/wordprocessingShape" mc:Ignorable="w14 w15 w16se w16cid wp14">
+<w:hdr xmlns:wpc="http://schemas.microsoft.com/office/word/2010/wordprocessingCanvas" xmlns:cx="http://schemas.microsoft.com/office/drawing/2014/chartex" xmlns:cx1="http://schemas.microsoft.com/office/drawing/2015/9/8/chartex" xmlns:cx2="http://schemas.microsoft.com/office/drawing/2015/10/21/chartex" xmlns:cx3="http://schemas.microsoft.com/office/drawing/2016/5/9/chartex" xmlns:cx4="http://schemas.microsoft.com/office/drawing/2016/5/10/chartex" xmlns:cx5="http://schemas.microsoft.com/office/drawing/2016/5/11/chartex" xmlns:cx6="http://schemas.microsoft.com/office/drawing/2016/5/12/chartex" xmlns:cx7="http://schemas.microsoft.com/office/drawing/2016/5/13/chartex" xmlns:cx8="http://schemas.microsoft.com/office/drawing/2016/5/14/chartex" xmlns:mc="http://schemas.openxmlformats.org/markup-compatibility/2006" xmlns:aink="http://schemas.microsoft.com/office/drawing/2016/ink" xmlns:am3d="http://schemas.microsoft.com/office/drawing/2017/model3d" xmlns:o="urn:schemas-microsoft-com:office:office" xmlns:r="http://schemas.openxmlformats.org/officeDocument/2006/relationships" xmlns:m="http://schemas.openxmlformats.org/officeDocument/2006/math" xmlns:v="urn:schemas-microsoft-com:vml" xmlns:wp14="http://schemas.microsoft.com/office/word/2010/wordprocessingDrawing" xmlns:wp="http://schemas.openxmlformats.org/drawingml/2006/wordprocessingDrawing" xmlns:w10="urn:schemas-microsoft-com:office:word" xmlns:w="http://schemas.openxmlformats.org/wordprocessingml/2006/main" xmlns:w14="http://schemas.microsoft.com/office/word/2010/wordml" xmlns:w15="http://schemas.microsoft.com/office/word/2012/wordml" xmlns:w16cex="http://schemas.microsoft.com/office/word/2018/wordml/cex" xmlns:w16cid="http://schemas.microsoft.com/office/word/2016/wordml/cid" xmlns:w16="http://schemas.microsoft.com/office/word/2018/wordml" xmlns:w16se="http://schemas.microsoft.com/office/word/2015/wordml/symex" xmlns:wpg="http://schemas.microsoft.com/office/word/2010/wordprocessingGroup" xmlns:wpi="http://schemas.microsoft.com/office/word/2010/wordprocessingInk" xmlns:wne="http://schemas.microsoft.com/office/word/2006/wordml" xmlns:wps="http://schemas.microsoft.com/office/word/2010/wordprocessingShape" mc:Ignorable="w14 w15 w16se w16cid w16 w16cex wp14">
   <w:p>
     <w:pPr>
       <w:pStyle w:val="Header"/>
@@ -6600,7 +6512,7 @@
 </file>
 
 <file path=word/numbering.xml><?xml version="1.0" encoding="utf-8"?>
-<w:numbering xmlns:wpc="http://schemas.microsoft.com/office/word/2010/wordprocessingCanvas" xmlns:cx="http://schemas.microsoft.com/office/drawing/2014/chartex" xmlns:cx1="http://schemas.microsoft.com/office/drawing/2015/9/8/chartex" xmlns:cx2="http://schemas.microsoft.com/office/drawing/2015/10/21/chartex" xmlns:cx3="http://schemas.microsoft.com/office/drawing/2016/5/9/chartex" xmlns:cx4="http://schemas.microsoft.com/office/drawing/2016/5/10/chartex" xmlns:cx5="http://schemas.microsoft.com/office/drawing/2016/5/11/chartex" xmlns:cx6="http://schemas.microsoft.com/office/drawing/2016/5/12/chartex" xmlns:cx7="http://schemas.microsoft.com/office/drawing/2016/5/13/chartex" xmlns:cx8="http://schemas.microsoft.com/office/drawing/2016/5/14/chartex" xmlns:mc="http://schemas.openxmlformats.org/markup-compatibility/2006" xmlns:aink="http://schemas.microsoft.com/office/drawing/2016/ink" xmlns:am3d="http://schemas.microsoft.com/office/drawing/2017/model3d" xmlns:o="urn:schemas-microsoft-com:office:office" xmlns:r="http://schemas.openxmlformats.org/officeDocument/2006/relationships" xmlns:m="http://schemas.openxmlformats.org/officeDocument/2006/math" xmlns:v="urn:schemas-microsoft-com:vml" xmlns:wp14="http://schemas.microsoft.com/office/word/2010/wordprocessingDrawing" xmlns:wp="http://schemas.openxmlformats.org/drawingml/2006/wordprocessingDrawing" xmlns:w10="urn:schemas-microsoft-com:office:word" xmlns:w="http://schemas.openxmlformats.org/wordprocessingml/2006/main" xmlns:w14="http://schemas.microsoft.com/office/word/2010/wordml" xmlns:w15="http://schemas.microsoft.com/office/word/2012/wordml" xmlns:w16cid="http://schemas.microsoft.com/office/word/2016/wordml/cid" xmlns:w16se="http://schemas.microsoft.com/office/word/2015/wordml/symex" xmlns:wpg="http://schemas.microsoft.com/office/word/2010/wordprocessingGroup" xmlns:wpi="http://schemas.microsoft.com/office/word/2010/wordprocessingInk" xmlns:wne="http://schemas.microsoft.com/office/word/2006/wordml" xmlns:wps="http://schemas.microsoft.com/office/word/2010/wordprocessingShape" mc:Ignorable="w14 w15 w16se w16cid wp14">
+<w:numbering xmlns:wpc="http://schemas.microsoft.com/office/word/2010/wordprocessingCanvas" xmlns:cx="http://schemas.microsoft.com/office/drawing/2014/chartex" xmlns:cx1="http://schemas.microsoft.com/office/drawing/2015/9/8/chartex" xmlns:cx2="http://schemas.microsoft.com/office/drawing/2015/10/21/chartex" xmlns:cx3="http://schemas.microsoft.com/office/drawing/2016/5/9/chartex" xmlns:cx4="http://schemas.microsoft.com/office/drawing/2016/5/10/chartex" xmlns:cx5="http://schemas.microsoft.com/office/drawing/2016/5/11/chartex" xmlns:cx6="http://schemas.microsoft.com/office/drawing/2016/5/12/chartex" xmlns:cx7="http://schemas.microsoft.com/office/drawing/2016/5/13/chartex" xmlns:cx8="http://schemas.microsoft.com/office/drawing/2016/5/14/chartex" xmlns:mc="http://schemas.openxmlformats.org/markup-compatibility/2006" xmlns:aink="http://schemas.microsoft.com/office/drawing/2016/ink" xmlns:am3d="http://schemas.microsoft.com/office/drawing/2017/model3d" xmlns:o="urn:schemas-microsoft-com:office:office" xmlns:r="http://schemas.openxmlformats.org/officeDocument/2006/relationships" xmlns:m="http://schemas.openxmlformats.org/officeDocument/2006/math" xmlns:v="urn:schemas-microsoft-com:vml" xmlns:wp14="http://schemas.microsoft.com/office/word/2010/wordprocessingDrawing" xmlns:wp="http://schemas.openxmlformats.org/drawingml/2006/wordprocessingDrawing" xmlns:w10="urn:schemas-microsoft-com:office:word" xmlns:w="http://schemas.openxmlformats.org/wordprocessingml/2006/main" xmlns:w14="http://schemas.microsoft.com/office/word/2010/wordml" xmlns:w15="http://schemas.microsoft.com/office/word/2012/wordml" xmlns:w16cex="http://schemas.microsoft.com/office/word/2018/wordml/cex" xmlns:w16cid="http://schemas.microsoft.com/office/word/2016/wordml/cid" xmlns:w16="http://schemas.microsoft.com/office/word/2018/wordml" xmlns:w16se="http://schemas.microsoft.com/office/word/2015/wordml/symex" xmlns:wpg="http://schemas.microsoft.com/office/word/2010/wordprocessingGroup" xmlns:wpi="http://schemas.microsoft.com/office/word/2010/wordprocessingInk" xmlns:wne="http://schemas.microsoft.com/office/word/2006/wordml" xmlns:wps="http://schemas.microsoft.com/office/word/2010/wordprocessingShape" mc:Ignorable="w14 w15 w16se w16cid w16 w16cex wp14">
   <w:abstractNum w:abstractNumId="0" w15:restartNumberingAfterBreak="0">
     <w:nsid w:val="00D4762F"/>
     <w:multiLevelType w:val="hybridMultilevel"/>
@@ -9370,7 +9282,7 @@
 </file>
 
 <file path=word/styles.xml><?xml version="1.0" encoding="utf-8"?>
-<w:styles xmlns:mc="http://schemas.openxmlformats.org/markup-compatibility/2006" xmlns:r="http://schemas.openxmlformats.org/officeDocument/2006/relationships" xmlns:w="http://schemas.openxmlformats.org/wordprocessingml/2006/main" xmlns:w14="http://schemas.microsoft.com/office/word/2010/wordml" xmlns:w15="http://schemas.microsoft.com/office/word/2012/wordml" xmlns:w16cid="http://schemas.microsoft.com/office/word/2016/wordml/cid" xmlns:w16se="http://schemas.microsoft.com/office/word/2015/wordml/symex" mc:Ignorable="w14 w15 w16se w16cid">
+<w:styles xmlns:mc="http://schemas.openxmlformats.org/markup-compatibility/2006" xmlns:r="http://schemas.openxmlformats.org/officeDocument/2006/relationships" xmlns:w="http://schemas.openxmlformats.org/wordprocessingml/2006/main" xmlns:w14="http://schemas.microsoft.com/office/word/2010/wordml" xmlns:w15="http://schemas.microsoft.com/office/word/2012/wordml" xmlns:w16cex="http://schemas.microsoft.com/office/word/2018/wordml/cex" xmlns:w16cid="http://schemas.microsoft.com/office/word/2016/wordml/cid" xmlns:w16="http://schemas.microsoft.com/office/word/2018/wordml" xmlns:w16se="http://schemas.microsoft.com/office/word/2015/wordml/symex" mc:Ignorable="w14 w15 w16se w16cid w16 w16cex">
   <w:docDefaults>
     <w:rPrDefault>
       <w:rPr>
@@ -9386,7 +9298,7 @@
       </w:pPr>
     </w:pPrDefault>
   </w:docDefaults>
-  <w:latentStyles w:defLockedState="0" w:defUIPriority="99" w:defSemiHidden="0" w:defUnhideWhenUsed="0" w:defQFormat="0" w:count="377">
+  <w:latentStyles w:defLockedState="0" w:defUIPriority="99" w:defSemiHidden="0" w:defUnhideWhenUsed="0" w:defQFormat="0" w:count="376">
     <w:lsdException w:name="Normal" w:uiPriority="0" w:qFormat="1"/>
     <w:lsdException w:name="heading 1" w:uiPriority="9" w:qFormat="1"/>
     <w:lsdException w:name="heading 2" w:semiHidden="1" w:uiPriority="9" w:unhideWhenUsed="1" w:qFormat="1"/>
@@ -9492,6 +9404,7 @@
     <w:lsdException w:name="HTML Sample" w:semiHidden="1" w:unhideWhenUsed="1"/>
     <w:lsdException w:name="HTML Typewriter" w:semiHidden="1" w:unhideWhenUsed="1"/>
     <w:lsdException w:name="HTML Variable" w:semiHidden="1" w:unhideWhenUsed="1"/>
+    <w:lsdException w:name="Normal Table" w:semiHidden="1" w:unhideWhenUsed="1"/>
     <w:lsdException w:name="annotation subject" w:semiHidden="1" w:unhideWhenUsed="1"/>
     <w:lsdException w:name="No List" w:semiHidden="1" w:unhideWhenUsed="1"/>
     <w:lsdException w:name="Outline List 1" w:semiHidden="1" w:unhideWhenUsed="1"/>
@@ -9537,9 +9450,11 @@
     <w:lsdException w:name="Table Subtle 1" w:semiHidden="1" w:unhideWhenUsed="1"/>
     <w:lsdException w:name="Table Subtle 2" w:semiHidden="1" w:unhideWhenUsed="1"/>
     <w:lsdException w:name="Table Web 1" w:semiHidden="1" w:unhideWhenUsed="1"/>
+    <w:lsdException w:name="Table Web 2" w:semiHidden="1" w:unhideWhenUsed="1"/>
     <w:lsdException w:name="Table Web 3" w:semiHidden="1" w:unhideWhenUsed="1"/>
     <w:lsdException w:name="Balloon Text" w:semiHidden="1" w:unhideWhenUsed="1"/>
     <w:lsdException w:name="Table Grid" w:uiPriority="39"/>
+    <w:lsdException w:name="Table Theme" w:semiHidden="1" w:unhideWhenUsed="1"/>
     <w:lsdException w:name="Placeholder Text" w:semiHidden="1"/>
     <w:lsdException w:name="No Spacing" w:uiPriority="1" w:qFormat="1"/>
     <w:lsdException w:name="Light Shading" w:uiPriority="60"/>
@@ -9760,7 +9675,6 @@
     <w:lsdException w:name="Hashtag" w:semiHidden="1" w:unhideWhenUsed="1"/>
     <w:lsdException w:name="Unresolved Mention" w:semiHidden="1" w:unhideWhenUsed="1"/>
     <w:lsdException w:name="Smart Link" w:semiHidden="1" w:unhideWhenUsed="1"/>
-    <w:lsdException w:name="Smart Link Error" w:semiHidden="1" w:unhideWhenUsed="1"/>
   </w:latentStyles>
   <w:style w:type="paragraph" w:default="1" w:styleId="Normal">
     <w:name w:val="Normal"/>

</xml_diff>